<commit_message>
Leetcode day 54 code upload - 2, projects updated with reclaimspace
</commit_message>
<xml_diff>
--- a/PROJECTS.docx
+++ b/PROJECTS.docx
@@ -233,7 +233,25 @@
           <w:szCs w:val="24"/>
         </w:rPr>
         <w:br/>
-        <w:t>Company: Klientship Pvt Ltd</w:t>
+        <w:t xml:space="preserve">Company: </w:t>
+      </w:r>
+      <w:proofErr w:type="spellStart"/>
+      <w:r>
+        <w:rPr>
+          <w:rFonts w:asciiTheme="majorBidi" w:hAnsiTheme="majorBidi" w:cstheme="majorBidi"/>
+          <w:sz w:val="24"/>
+          <w:szCs w:val="24"/>
+        </w:rPr>
+        <w:t>Klientship</w:t>
+      </w:r>
+      <w:proofErr w:type="spellEnd"/>
+      <w:r>
+        <w:rPr>
+          <w:rFonts w:asciiTheme="majorBidi" w:hAnsiTheme="majorBidi" w:cstheme="majorBidi"/>
+          <w:sz w:val="24"/>
+          <w:szCs w:val="24"/>
+        </w:rPr>
+        <w:t xml:space="preserve"> Pvt Ltd</w:t>
       </w:r>
       <w:r>
         <w:rPr>
@@ -381,6 +399,7 @@
           <w:szCs w:val="24"/>
         </w:rPr>
       </w:pPr>
+      <w:proofErr w:type="spellStart"/>
       <w:r>
         <w:rPr>
           <w:rFonts w:asciiTheme="majorBidi" w:hAnsiTheme="majorBidi" w:cstheme="majorBidi"/>
@@ -389,6 +408,7 @@
         </w:rPr>
         <w:t>ExamsMitra</w:t>
       </w:r>
+      <w:proofErr w:type="spellEnd"/>
     </w:p>
     <w:p>
       <w:pPr>
@@ -1283,6 +1303,7 @@
         </w:rPr>
         <w:t xml:space="preserve"> </w:t>
       </w:r>
+      <w:proofErr w:type="spellStart"/>
       <w:r>
         <w:rPr>
           <w:rFonts w:asciiTheme="majorBidi" w:hAnsiTheme="majorBidi" w:cstheme="majorBidi"/>
@@ -1291,14 +1312,33 @@
         </w:rPr>
         <w:t>MovieLand</w:t>
       </w:r>
-      <w:r>
-        <w:rPr>
-          <w:rFonts w:asciiTheme="majorBidi" w:hAnsiTheme="majorBidi" w:cstheme="majorBidi"/>
-          <w:sz w:val="24"/>
-          <w:szCs w:val="24"/>
-        </w:rPr>
-        <w:br/>
-        <w:t>A sleek and modern movie browsing platform powered by the IMDb API. Explore your favorite movies, search by title, and enjoy a seamless movie experience!</w:t>
+      <w:proofErr w:type="spellEnd"/>
+      <w:r>
+        <w:rPr>
+          <w:rFonts w:asciiTheme="majorBidi" w:hAnsiTheme="majorBidi" w:cstheme="majorBidi"/>
+          <w:sz w:val="24"/>
+          <w:szCs w:val="24"/>
+        </w:rPr>
+        <w:br/>
+        <w:t xml:space="preserve">A sleek and modern movie browsing platform powered by the IMDb API. Explore your </w:t>
+      </w:r>
+      <w:proofErr w:type="spellStart"/>
+      <w:r>
+        <w:rPr>
+          <w:rFonts w:asciiTheme="majorBidi" w:hAnsiTheme="majorBidi" w:cstheme="majorBidi"/>
+          <w:sz w:val="24"/>
+          <w:szCs w:val="24"/>
+        </w:rPr>
+        <w:t>favorite</w:t>
+      </w:r>
+      <w:proofErr w:type="spellEnd"/>
+      <w:r>
+        <w:rPr>
+          <w:rFonts w:asciiTheme="majorBidi" w:hAnsiTheme="majorBidi" w:cstheme="majorBidi"/>
+          <w:sz w:val="24"/>
+          <w:szCs w:val="24"/>
+        </w:rPr>
+        <w:t xml:space="preserve"> movies, search by title, and enjoy a seamless movie experience!</w:t>
       </w:r>
       <w:r>
         <w:rPr>
@@ -1473,7 +1513,25 @@
           <w:sz w:val="24"/>
           <w:szCs w:val="24"/>
         </w:rPr>
-        <w:t>coaching-classes-webiste-template</w:t>
+        <w:t>coaching-classes-</w:t>
+      </w:r>
+      <w:proofErr w:type="spellStart"/>
+      <w:r>
+        <w:rPr>
+          <w:rFonts w:asciiTheme="majorBidi" w:hAnsiTheme="majorBidi" w:cstheme="majorBidi"/>
+          <w:sz w:val="24"/>
+          <w:szCs w:val="24"/>
+        </w:rPr>
+        <w:t>webiste</w:t>
+      </w:r>
+      <w:proofErr w:type="spellEnd"/>
+      <w:r>
+        <w:rPr>
+          <w:rFonts w:asciiTheme="majorBidi" w:hAnsiTheme="majorBidi" w:cstheme="majorBidi"/>
+          <w:sz w:val="24"/>
+          <w:szCs w:val="24"/>
+        </w:rPr>
+        <w:t>-template</w:t>
       </w:r>
       <w:r>
         <w:rPr>
@@ -1545,6 +1603,7 @@
         </w:rPr>
         <w:t xml:space="preserve"> </w:t>
       </w:r>
+      <w:proofErr w:type="spellStart"/>
       <w:r>
         <w:rPr>
           <w:rFonts w:asciiTheme="majorBidi" w:hAnsiTheme="majorBidi" w:cstheme="majorBidi"/>
@@ -1553,6 +1612,7 @@
         </w:rPr>
         <w:t>Symphoria</w:t>
       </w:r>
+      <w:proofErr w:type="spellEnd"/>
       <w:r>
         <w:rPr>
           <w:rFonts w:asciiTheme="majorBidi" w:hAnsiTheme="majorBidi" w:cstheme="majorBidi"/>
@@ -1671,11 +1731,19 @@
         </w:rPr>
         <w:t xml:space="preserve"> </w:t>
       </w:r>
-      <w:r>
-        <w:rPr>
-          <w:rFonts w:asciiTheme="majorBidi" w:hAnsiTheme="majorBidi" w:cstheme="majorBidi"/>
-        </w:rPr>
-        <w:t>gmaps-demo</w:t>
+      <w:proofErr w:type="spellStart"/>
+      <w:r>
+        <w:rPr>
+          <w:rFonts w:asciiTheme="majorBidi" w:hAnsiTheme="majorBidi" w:cstheme="majorBidi"/>
+        </w:rPr>
+        <w:t>gmaps</w:t>
+      </w:r>
+      <w:proofErr w:type="spellEnd"/>
+      <w:r>
+        <w:rPr>
+          <w:rFonts w:asciiTheme="majorBidi" w:hAnsiTheme="majorBidi" w:cstheme="majorBidi"/>
+        </w:rPr>
+        <w:t>-demo</w:t>
       </w:r>
       <w:r>
         <w:rPr>
@@ -1769,7 +1837,35 @@
           <w:rFonts w:asciiTheme="majorBidi" w:hAnsiTheme="majorBidi" w:cstheme="majorBidi"/>
         </w:rPr>
         <w:br/>
-        <w:t>A demo project showcasing the integration of React Native Epic Trails Design System with Expo Router, Nativewind, TailwindCSS, and modern React Native components. Built with Expo SDK 52, it demonstrates scalable design practices, navigation, and cross-platform styling for mobile and web.</w:t>
+        <w:t xml:space="preserve">A demo project showcasing the integration of React Native Epic Trails Design System with Expo Router, </w:t>
+      </w:r>
+      <w:proofErr w:type="spellStart"/>
+      <w:r>
+        <w:rPr>
+          <w:rFonts w:asciiTheme="majorBidi" w:hAnsiTheme="majorBidi" w:cstheme="majorBidi"/>
+        </w:rPr>
+        <w:t>Nativewind</w:t>
+      </w:r>
+      <w:proofErr w:type="spellEnd"/>
+      <w:r>
+        <w:rPr>
+          <w:rFonts w:asciiTheme="majorBidi" w:hAnsiTheme="majorBidi" w:cstheme="majorBidi"/>
+        </w:rPr>
+        <w:t xml:space="preserve">, </w:t>
+      </w:r>
+      <w:proofErr w:type="spellStart"/>
+      <w:r>
+        <w:rPr>
+          <w:rFonts w:asciiTheme="majorBidi" w:hAnsiTheme="majorBidi" w:cstheme="majorBidi"/>
+        </w:rPr>
+        <w:t>TailwindCSS</w:t>
+      </w:r>
+      <w:proofErr w:type="spellEnd"/>
+      <w:r>
+        <w:rPr>
+          <w:rFonts w:asciiTheme="majorBidi" w:hAnsiTheme="majorBidi" w:cstheme="majorBidi"/>
+        </w:rPr>
+        <w:t>, and modern React Native components. Built with Expo SDK 52, it demonstrates scalable design practices, navigation, and cross-platform styling for mobile and web.</w:t>
       </w:r>
       <w:r>
         <w:rPr>
@@ -1851,18 +1947,47 @@
         </w:rPr>
         <w:t xml:space="preserve"> </w:t>
       </w:r>
+      <w:proofErr w:type="spellStart"/>
       <w:r>
         <w:rPr>
           <w:rFonts w:asciiTheme="majorBidi" w:hAnsiTheme="majorBidi" w:cstheme="majorBidi"/>
         </w:rPr>
         <w:t>PMSify</w:t>
       </w:r>
-      <w:r>
-        <w:rPr>
-          <w:rFonts w:asciiTheme="majorBidi" w:hAnsiTheme="majorBidi" w:cstheme="majorBidi"/>
-        </w:rPr>
-        <w:br/>
-        <w:t>PMSify is a smart, supportive platform designed to help individuals track, understand, and manage their menstrual health with confidence and ease. Whether you're navigating physical symptoms, emotional changes, or cycle irregularities, PMSify is your reliable companion every step of the way.</w:t>
+      <w:proofErr w:type="spellEnd"/>
+      <w:r>
+        <w:rPr>
+          <w:rFonts w:asciiTheme="majorBidi" w:hAnsiTheme="majorBidi" w:cstheme="majorBidi"/>
+        </w:rPr>
+        <w:br/>
+      </w:r>
+      <w:proofErr w:type="spellStart"/>
+      <w:r>
+        <w:rPr>
+          <w:rFonts w:asciiTheme="majorBidi" w:hAnsiTheme="majorBidi" w:cstheme="majorBidi"/>
+        </w:rPr>
+        <w:t>PMSify</w:t>
+      </w:r>
+      <w:proofErr w:type="spellEnd"/>
+      <w:r>
+        <w:rPr>
+          <w:rFonts w:asciiTheme="majorBidi" w:hAnsiTheme="majorBidi" w:cstheme="majorBidi"/>
+        </w:rPr>
+        <w:t xml:space="preserve"> is a smart, supportive platform designed to help individuals track, understand, and manage their menstrual health with confidence and ease. Whether you're navigating physical symptoms, emotional changes, or cycle irregularities, </w:t>
+      </w:r>
+      <w:proofErr w:type="spellStart"/>
+      <w:r>
+        <w:rPr>
+          <w:rFonts w:asciiTheme="majorBidi" w:hAnsiTheme="majorBidi" w:cstheme="majorBidi"/>
+        </w:rPr>
+        <w:t>PMSify</w:t>
+      </w:r>
+      <w:proofErr w:type="spellEnd"/>
+      <w:r>
+        <w:rPr>
+          <w:rFonts w:asciiTheme="majorBidi" w:hAnsiTheme="majorBidi" w:cstheme="majorBidi"/>
+        </w:rPr>
+        <w:t xml:space="preserve"> is your reliable companion every step of the way.</w:t>
       </w:r>
       <w:r>
         <w:rPr>
@@ -1919,6 +2044,7 @@
         </w:rPr>
         <w:t xml:space="preserve">10. </w:t>
       </w:r>
+      <w:proofErr w:type="spellStart"/>
       <w:r>
         <w:rPr>
           <w:rFonts w:asciiTheme="majorBidi" w:hAnsiTheme="majorBidi" w:cstheme="majorBidi"/>
@@ -1927,14 +2053,33 @@
         </w:rPr>
         <w:t>DocuWave</w:t>
       </w:r>
-      <w:r>
-        <w:rPr>
-          <w:rFonts w:asciiTheme="majorBidi" w:hAnsiTheme="majorBidi" w:cstheme="majorBidi"/>
-          <w:sz w:val="24"/>
-          <w:szCs w:val="24"/>
-        </w:rPr>
-        <w:br/>
-        <w:t>The DocuWave website is the web application where the user can view, text-to-speech convert, extract info from, and ask questions to the PDF.</w:t>
+      <w:proofErr w:type="spellEnd"/>
+      <w:r>
+        <w:rPr>
+          <w:rFonts w:asciiTheme="majorBidi" w:hAnsiTheme="majorBidi" w:cstheme="majorBidi"/>
+          <w:sz w:val="24"/>
+          <w:szCs w:val="24"/>
+        </w:rPr>
+        <w:br/>
+        <w:t xml:space="preserve">The </w:t>
+      </w:r>
+      <w:proofErr w:type="spellStart"/>
+      <w:r>
+        <w:rPr>
+          <w:rFonts w:asciiTheme="majorBidi" w:hAnsiTheme="majorBidi" w:cstheme="majorBidi"/>
+          <w:sz w:val="24"/>
+          <w:szCs w:val="24"/>
+        </w:rPr>
+        <w:t>DocuWave</w:t>
+      </w:r>
+      <w:proofErr w:type="spellEnd"/>
+      <w:r>
+        <w:rPr>
+          <w:rFonts w:asciiTheme="majorBidi" w:hAnsiTheme="majorBidi" w:cstheme="majorBidi"/>
+          <w:sz w:val="24"/>
+          <w:szCs w:val="24"/>
+        </w:rPr>
+        <w:t xml:space="preserve"> website is the web application where the user can view, text-to-speech convert, extract info from, and ask questions to the PDF.</w:t>
       </w:r>
       <w:r>
         <w:rPr>
@@ -2102,8 +2247,18 @@
           <w:szCs w:val="24"/>
         </w:rPr>
         <w:lastRenderedPageBreak/>
-        <w:t>12. DevHack</w:t>
-      </w:r>
+        <w:t xml:space="preserve">12. </w:t>
+      </w:r>
+      <w:proofErr w:type="spellStart"/>
+      <w:r>
+        <w:rPr>
+          <w:rFonts w:asciiTheme="majorBidi" w:hAnsiTheme="majorBidi" w:cstheme="majorBidi"/>
+          <w:sz w:val="24"/>
+          <w:szCs w:val="24"/>
+        </w:rPr>
+        <w:t>DevHack</w:t>
+      </w:r>
+      <w:proofErr w:type="spellEnd"/>
       <w:r>
         <w:rPr>
           <w:rFonts w:asciiTheme="majorBidi" w:hAnsiTheme="majorBidi" w:cstheme="majorBidi"/>
@@ -2336,6 +2491,7 @@
           <w:szCs w:val="24"/>
         </w:rPr>
       </w:pPr>
+      <w:proofErr w:type="spellStart"/>
       <w:r>
         <w:rPr>
           <w:rFonts w:asciiTheme="majorBidi" w:hAnsiTheme="majorBidi" w:cstheme="majorBidi"/>
@@ -2344,6 +2500,7 @@
         </w:rPr>
         <w:t>HallGrid</w:t>
       </w:r>
+      <w:proofErr w:type="spellEnd"/>
     </w:p>
     <w:p>
       <w:pPr>
@@ -2444,8 +2601,13 @@
           <w:numId w:val="1"/>
         </w:numPr>
       </w:pPr>
-      <w:r>
-        <w:t>cprm-prototype</w:t>
+      <w:proofErr w:type="spellStart"/>
+      <w:r>
+        <w:t>cprm</w:t>
+      </w:r>
+      <w:proofErr w:type="spellEnd"/>
+      <w:r>
+        <w:t>-prototype</w:t>
       </w:r>
     </w:p>
     <w:p>
@@ -2502,6 +2664,7 @@
           <w:szCs w:val="24"/>
         </w:rPr>
       </w:pPr>
+      <w:proofErr w:type="spellStart"/>
       <w:r>
         <w:rPr>
           <w:rFonts w:asciiTheme="majorBidi" w:hAnsiTheme="majorBidi" w:cstheme="majorBidi"/>
@@ -2511,13 +2674,22 @@
         <w:lastRenderedPageBreak/>
         <w:t>inovact</w:t>
       </w:r>
-      <w:r>
-        <w:rPr>
-          <w:rFonts w:asciiTheme="majorBidi" w:hAnsiTheme="majorBidi" w:cstheme="majorBidi"/>
-          <w:sz w:val="24"/>
-          <w:szCs w:val="24"/>
-        </w:rPr>
-        <w:br/>
+      <w:proofErr w:type="spellEnd"/>
+    </w:p>
+    <w:p>
+      <w:pPr>
+        <w:rPr>
+          <w:rFonts w:asciiTheme="majorBidi" w:hAnsiTheme="majorBidi" w:cstheme="majorBidi"/>
+          <w:sz w:val="24"/>
+          <w:szCs w:val="24"/>
+        </w:rPr>
+      </w:pPr>
+      <w:r>
+        <w:rPr>
+          <w:rFonts w:asciiTheme="majorBidi" w:hAnsiTheme="majorBidi" w:cstheme="majorBidi"/>
+          <w:sz w:val="24"/>
+          <w:szCs w:val="24"/>
+        </w:rPr>
         <w:t>A social network for students and entrepreneurs powered by proof of work.</w:t>
       </w:r>
       <w:r>
@@ -2527,16 +2699,18 @@
           <w:szCs w:val="24"/>
         </w:rPr>
         <w:br/>
-        <w:t>Team: Gauresh G Pai</w:t>
-      </w:r>
-      <w:r>
-        <w:rPr>
-          <w:rFonts w:asciiTheme="majorBidi" w:hAnsiTheme="majorBidi" w:cstheme="majorBidi"/>
-          <w:sz w:val="24"/>
-          <w:szCs w:val="24"/>
-        </w:rPr>
-        <w:t>, Team Inovact</w:t>
-      </w:r>
+        <w:t xml:space="preserve">Team: Gauresh G Pai, Team </w:t>
+      </w:r>
+      <w:proofErr w:type="spellStart"/>
+      <w:r>
+        <w:rPr>
+          <w:rFonts w:asciiTheme="majorBidi" w:hAnsiTheme="majorBidi" w:cstheme="majorBidi"/>
+          <w:sz w:val="24"/>
+          <w:szCs w:val="24"/>
+        </w:rPr>
+        <w:t>Inovact</w:t>
+      </w:r>
+      <w:proofErr w:type="spellEnd"/>
       <w:r>
         <w:rPr>
           <w:rFonts w:asciiTheme="majorBidi" w:hAnsiTheme="majorBidi" w:cstheme="majorBidi"/>
@@ -2795,6 +2969,7 @@
           <w:szCs w:val="24"/>
         </w:rPr>
       </w:pPr>
+      <w:proofErr w:type="spellStart"/>
       <w:r>
         <w:rPr>
           <w:rFonts w:asciiTheme="majorBidi" w:hAnsiTheme="majorBidi" w:cstheme="majorBidi"/>
@@ -2803,6 +2978,7 @@
         </w:rPr>
         <w:t>Reactnativeepictrailsds</w:t>
       </w:r>
+      <w:proofErr w:type="spellEnd"/>
     </w:p>
     <w:p>
       <w:pPr>
@@ -2977,6 +3153,7 @@
       </w:hyperlink>
     </w:p>
     <w:p/>
+    <w:p/>
     <w:p>
       <w:pPr>
         <w:pStyle w:val="ListParagraph"/>
@@ -2990,6 +3167,7 @@
           <w:szCs w:val="24"/>
         </w:rPr>
       </w:pPr>
+      <w:proofErr w:type="spellStart"/>
       <w:r>
         <w:rPr>
           <w:rFonts w:asciiTheme="majorBidi" w:hAnsiTheme="majorBidi" w:cstheme="majorBidi"/>
@@ -2999,13 +3177,22 @@
         <w:lastRenderedPageBreak/>
         <w:t>PulseUI</w:t>
       </w:r>
-      <w:r>
-        <w:rPr>
-          <w:rFonts w:asciiTheme="majorBidi" w:hAnsiTheme="majorBidi" w:cstheme="majorBidi"/>
-          <w:sz w:val="24"/>
-          <w:szCs w:val="24"/>
-        </w:rPr>
-        <w:br/>
+      <w:proofErr w:type="spellEnd"/>
+    </w:p>
+    <w:p>
+      <w:pPr>
+        <w:rPr>
+          <w:rFonts w:asciiTheme="majorBidi" w:hAnsiTheme="majorBidi" w:cstheme="majorBidi"/>
+          <w:sz w:val="24"/>
+          <w:szCs w:val="24"/>
+        </w:rPr>
+      </w:pPr>
+      <w:r>
+        <w:rPr>
+          <w:rFonts w:asciiTheme="majorBidi" w:hAnsiTheme="majorBidi" w:cstheme="majorBidi"/>
+          <w:sz w:val="24"/>
+          <w:szCs w:val="24"/>
+        </w:rPr>
         <w:t xml:space="preserve">Token Powered Multi-Brand &amp; Multi-Theme React Component Library. </w:t>
       </w:r>
       <w:r>
@@ -3055,7 +3242,25 @@
           <w:sz w:val="24"/>
           <w:szCs w:val="24"/>
         </w:rPr>
-        <w:t>, Vignesh Kamath (UiUx Designer – Fortune 500 Company)</w:t>
+        <w:t>, Vignesh Kamath (</w:t>
+      </w:r>
+      <w:proofErr w:type="spellStart"/>
+      <w:r>
+        <w:rPr>
+          <w:rFonts w:asciiTheme="majorBidi" w:hAnsiTheme="majorBidi" w:cstheme="majorBidi"/>
+          <w:sz w:val="24"/>
+          <w:szCs w:val="24"/>
+        </w:rPr>
+        <w:t>UiUx</w:t>
+      </w:r>
+      <w:proofErr w:type="spellEnd"/>
+      <w:r>
+        <w:rPr>
+          <w:rFonts w:asciiTheme="majorBidi" w:hAnsiTheme="majorBidi" w:cstheme="majorBidi"/>
+          <w:sz w:val="24"/>
+          <w:szCs w:val="24"/>
+        </w:rPr>
+        <w:t xml:space="preserve"> Designer – Fortune 500 Company)</w:t>
       </w:r>
       <w:r>
         <w:rPr>
@@ -3095,6 +3300,191 @@
             <w:szCs w:val="24"/>
           </w:rPr>
           <w:t>https://github.com/kazuri1/Pulseui</w:t>
+        </w:r>
+      </w:hyperlink>
+    </w:p>
+    <w:p>
+      <w:pPr>
+        <w:rPr>
+          <w:rFonts w:asciiTheme="majorBidi" w:hAnsiTheme="majorBidi" w:cstheme="majorBidi"/>
+          <w:sz w:val="24"/>
+          <w:szCs w:val="24"/>
+        </w:rPr>
+      </w:pPr>
+    </w:p>
+    <w:p>
+      <w:pPr>
+        <w:pStyle w:val="ListParagraph"/>
+        <w:numPr>
+          <w:ilvl w:val="0"/>
+          <w:numId w:val="3"/>
+        </w:numPr>
+        <w:rPr>
+          <w:rFonts w:asciiTheme="majorBidi" w:hAnsiTheme="majorBidi" w:cstheme="majorBidi"/>
+          <w:sz w:val="24"/>
+          <w:szCs w:val="24"/>
+        </w:rPr>
+      </w:pPr>
+      <w:proofErr w:type="spellStart"/>
+      <w:r>
+        <w:rPr>
+          <w:rFonts w:asciiTheme="majorBidi" w:hAnsiTheme="majorBidi" w:cstheme="majorBidi"/>
+          <w:sz w:val="24"/>
+          <w:szCs w:val="24"/>
+        </w:rPr>
+        <w:t>Reclaimspace</w:t>
+      </w:r>
+      <w:proofErr w:type="spellEnd"/>
+    </w:p>
+    <w:p>
+      <w:pPr>
+        <w:pStyle w:val="ListParagraph"/>
+        <w:rPr>
+          <w:rFonts w:asciiTheme="majorBidi" w:hAnsiTheme="majorBidi" w:cstheme="majorBidi"/>
+          <w:sz w:val="24"/>
+          <w:szCs w:val="24"/>
+        </w:rPr>
+      </w:pPr>
+    </w:p>
+    <w:p>
+      <w:pPr>
+        <w:rPr>
+          <w:rFonts w:asciiTheme="majorBidi" w:hAnsiTheme="majorBidi" w:cstheme="majorBidi"/>
+          <w:sz w:val="24"/>
+          <w:szCs w:val="24"/>
+        </w:rPr>
+      </w:pPr>
+      <w:r>
+        <w:rPr>
+          <w:rFonts w:asciiTheme="majorBidi" w:hAnsiTheme="majorBidi" w:cstheme="majorBidi"/>
+          <w:sz w:val="24"/>
+          <w:szCs w:val="24"/>
+        </w:rPr>
+        <w:t>A CLI tool to reclaim disk space by finding and removing unnecessary development folders and files.</w:t>
+      </w:r>
+      <w:r>
+        <w:rPr>
+          <w:rFonts w:asciiTheme="majorBidi" w:hAnsiTheme="majorBidi" w:cstheme="majorBidi"/>
+          <w:sz w:val="24"/>
+          <w:szCs w:val="24"/>
+        </w:rPr>
+        <w:t xml:space="preserve"> </w:t>
+      </w:r>
+      <w:r>
+        <w:rPr>
+          <w:rFonts w:asciiTheme="majorBidi" w:hAnsiTheme="majorBidi" w:cstheme="majorBidi"/>
+          <w:sz w:val="24"/>
+          <w:szCs w:val="24"/>
+        </w:rPr>
+        <w:t>It behaves like </w:t>
+      </w:r>
+      <w:proofErr w:type="spellStart"/>
+      <w:r>
+        <w:rPr>
+          <w:rFonts w:asciiTheme="majorBidi" w:hAnsiTheme="majorBidi" w:cstheme="majorBidi"/>
+          <w:sz w:val="24"/>
+          <w:szCs w:val="24"/>
+        </w:rPr>
+        <w:t>npx</w:t>
+      </w:r>
+      <w:proofErr w:type="spellEnd"/>
+      <w:r>
+        <w:rPr>
+          <w:rFonts w:asciiTheme="majorBidi" w:hAnsiTheme="majorBidi" w:cstheme="majorBidi"/>
+          <w:sz w:val="24"/>
+          <w:szCs w:val="24"/>
+        </w:rPr>
+        <w:t xml:space="preserve"> </w:t>
+      </w:r>
+      <w:proofErr w:type="spellStart"/>
+      <w:r>
+        <w:rPr>
+          <w:rFonts w:asciiTheme="majorBidi" w:hAnsiTheme="majorBidi" w:cstheme="majorBidi"/>
+          <w:sz w:val="24"/>
+          <w:szCs w:val="24"/>
+        </w:rPr>
+        <w:t>npkill</w:t>
+      </w:r>
+      <w:proofErr w:type="spellEnd"/>
+      <w:r>
+        <w:rPr>
+          <w:rFonts w:asciiTheme="majorBidi" w:hAnsiTheme="majorBidi" w:cstheme="majorBidi"/>
+          <w:sz w:val="24"/>
+          <w:szCs w:val="24"/>
+        </w:rPr>
+        <w:t>, but goes further by detecting multiple categories of heavy folders/files and providing a navigable, grouped CLI interface.</w:t>
+      </w:r>
+    </w:p>
+    <w:p>
+      <w:pPr>
+        <w:rPr>
+          <w:rFonts w:asciiTheme="majorBidi" w:hAnsiTheme="majorBidi" w:cstheme="majorBidi"/>
+          <w:sz w:val="24"/>
+          <w:szCs w:val="24"/>
+        </w:rPr>
+      </w:pPr>
+      <w:r>
+        <w:rPr>
+          <w:rFonts w:asciiTheme="majorBidi" w:hAnsiTheme="majorBidi" w:cstheme="majorBidi"/>
+          <w:sz w:val="24"/>
+          <w:szCs w:val="24"/>
+        </w:rPr>
+        <w:t>Team: Gauresh G Pai</w:t>
+      </w:r>
+    </w:p>
+    <w:p>
+      <w:pPr>
+        <w:rPr>
+          <w:rFonts w:asciiTheme="majorBidi" w:hAnsiTheme="majorBidi" w:cstheme="majorBidi"/>
+          <w:sz w:val="24"/>
+          <w:szCs w:val="24"/>
+        </w:rPr>
+      </w:pPr>
+      <w:r>
+        <w:rPr>
+          <w:rFonts w:asciiTheme="majorBidi" w:hAnsiTheme="majorBidi" w:cstheme="majorBidi"/>
+          <w:sz w:val="24"/>
+          <w:szCs w:val="24"/>
+        </w:rPr>
+        <w:t xml:space="preserve">Live URL: </w:t>
+      </w:r>
+      <w:hyperlink r:id="rId51" w:history="1">
+        <w:r>
+          <w:rPr>
+            <w:rStyle w:val="Hyperlink"/>
+            <w:rFonts w:asciiTheme="majorBidi" w:hAnsiTheme="majorBidi" w:cstheme="majorBidi"/>
+            <w:sz w:val="24"/>
+            <w:szCs w:val="24"/>
+          </w:rPr>
+          <w:t>https://www.npmjs.com/package/reclaimspace</w:t>
+        </w:r>
+      </w:hyperlink>
+    </w:p>
+    <w:p>
+      <w:pPr>
+        <w:rPr>
+          <w:rFonts w:asciiTheme="majorBidi" w:hAnsiTheme="majorBidi" w:cstheme="majorBidi"/>
+          <w:sz w:val="24"/>
+          <w:szCs w:val="24"/>
+        </w:rPr>
+      </w:pPr>
+      <w:r>
+        <w:rPr>
+          <w:rFonts w:asciiTheme="majorBidi" w:hAnsiTheme="majorBidi" w:cstheme="majorBidi"/>
+          <w:sz w:val="24"/>
+          <w:szCs w:val="24"/>
+        </w:rPr>
+        <w:t xml:space="preserve">GitHub: </w:t>
+      </w:r>
+      <w:hyperlink r:id="rId52" w:history="1">
+        <w:r>
+          <w:rPr>
+            <w:rStyle w:val="Hyperlink"/>
+            <w:rFonts w:asciiTheme="majorBidi" w:hAnsiTheme="majorBidi" w:cstheme="majorBidi"/>
+            <w:sz w:val="24"/>
+            <w:szCs w:val="24"/>
+          </w:rPr>
+          <w:t>https://github.com/gaureshpai/reclaimspace</w:t>
         </w:r>
       </w:hyperlink>
     </w:p>

</xml_diff>

<commit_message>
Updated projects + DronaHQ r3 codes upload
</commit_message>
<xml_diff>
--- a/PROJECTS.docx
+++ b/PROJECTS.docx
@@ -1018,6 +1018,152 @@
     </w:p>
     <w:p>
       <w:pPr>
+        <w:rPr>
+          <w:rFonts w:asciiTheme="majorBidi" w:hAnsiTheme="majorBidi" w:cstheme="majorBidi"/>
+          <w:sz w:val="24"/>
+          <w:szCs w:val="24"/>
+        </w:rPr>
+      </w:pPr>
+    </w:p>
+    <w:p>
+      <w:pPr>
+        <w:pStyle w:val="ListParagraph"/>
+        <w:numPr>
+          <w:ilvl w:val="0"/>
+          <w:numId w:val="1"/>
+        </w:numPr>
+        <w:rPr>
+          <w:rFonts w:asciiTheme="majorBidi" w:hAnsiTheme="majorBidi" w:cstheme="majorBidi"/>
+          <w:sz w:val="24"/>
+          <w:szCs w:val="24"/>
+        </w:rPr>
+      </w:pPr>
+      <w:r>
+        <w:rPr>
+          <w:rFonts w:asciiTheme="majorBidi" w:hAnsiTheme="majorBidi" w:cstheme="majorBidi"/>
+          <w:sz w:val="24"/>
+          <w:szCs w:val="24"/>
+        </w:rPr>
+        <w:lastRenderedPageBreak/>
+        <w:t>Mangalore Taxi Services</w:t>
+      </w:r>
+    </w:p>
+    <w:p>
+      <w:pPr>
+        <w:rPr>
+          <w:rFonts w:asciiTheme="majorBidi" w:hAnsiTheme="majorBidi" w:cstheme="majorBidi"/>
+          <w:sz w:val="24"/>
+          <w:szCs w:val="24"/>
+        </w:rPr>
+      </w:pPr>
+      <w:r>
+        <w:rPr>
+          <w:rFonts w:asciiTheme="majorBidi" w:hAnsiTheme="majorBidi" w:cstheme="majorBidi"/>
+          <w:sz w:val="24"/>
+          <w:szCs w:val="24"/>
+        </w:rPr>
+        <w:t>Sujatha Tours &amp; Travels is the best taxi service in Mangalore. We provide quality cabs and professional drivers for your trip</w:t>
+      </w:r>
+    </w:p>
+    <w:p>
+      <w:pPr>
+        <w:rPr>
+          <w:rFonts w:asciiTheme="majorBidi" w:hAnsiTheme="majorBidi" w:cstheme="majorBidi"/>
+          <w:sz w:val="24"/>
+          <w:szCs w:val="24"/>
+        </w:rPr>
+      </w:pPr>
+      <w:r>
+        <w:rPr>
+          <w:rFonts w:asciiTheme="majorBidi" w:hAnsiTheme="majorBidi" w:cstheme="majorBidi"/>
+          <w:sz w:val="24"/>
+          <w:szCs w:val="24"/>
+        </w:rPr>
+        <w:t>Company: Kreekarvat Technologies</w:t>
+      </w:r>
+    </w:p>
+    <w:p>
+      <w:pPr>
+        <w:rPr>
+          <w:rFonts w:asciiTheme="majorBidi" w:hAnsiTheme="majorBidi" w:cstheme="majorBidi"/>
+          <w:sz w:val="24"/>
+          <w:szCs w:val="24"/>
+        </w:rPr>
+      </w:pPr>
+      <w:r>
+        <w:rPr>
+          <w:rFonts w:asciiTheme="majorBidi" w:hAnsiTheme="majorBidi" w:cstheme="majorBidi"/>
+          <w:sz w:val="24"/>
+          <w:szCs w:val="24"/>
+        </w:rPr>
+        <w:t>Team: Gauresh G Pai</w:t>
+      </w:r>
+    </w:p>
+    <w:p>
+      <w:pPr>
+        <w:rPr>
+          <w:rFonts w:asciiTheme="majorBidi" w:hAnsiTheme="majorBidi" w:cstheme="majorBidi"/>
+          <w:sz w:val="24"/>
+          <w:szCs w:val="24"/>
+        </w:rPr>
+      </w:pPr>
+      <w:r>
+        <w:rPr>
+          <w:rFonts w:asciiTheme="majorBidi" w:hAnsiTheme="majorBidi" w:cstheme="majorBidi"/>
+          <w:sz w:val="24"/>
+          <w:szCs w:val="24"/>
+        </w:rPr>
+        <w:t xml:space="preserve">Live URL: </w:t>
+      </w:r>
+      <w:hyperlink r:id="rId13" w:history="1">
+        <w:r>
+          <w:rPr>
+            <w:rStyle w:val="Hyperlink"/>
+            <w:rFonts w:asciiTheme="majorBidi" w:hAnsiTheme="majorBidi" w:cstheme="majorBidi"/>
+            <w:sz w:val="24"/>
+            <w:szCs w:val="24"/>
+          </w:rPr>
+          <w:t>https://mang</w:t>
+        </w:r>
+        <w:r>
+          <w:rPr>
+            <w:rStyle w:val="Hyperlink"/>
+            <w:rFonts w:asciiTheme="majorBidi" w:hAnsiTheme="majorBidi" w:cstheme="majorBidi"/>
+            <w:sz w:val="24"/>
+            <w:szCs w:val="24"/>
+          </w:rPr>
+          <w:t>a</w:t>
+        </w:r>
+        <w:r>
+          <w:rPr>
+            <w:rStyle w:val="Hyperlink"/>
+            <w:rFonts w:asciiTheme="majorBidi" w:hAnsiTheme="majorBidi" w:cstheme="majorBidi"/>
+            <w:sz w:val="24"/>
+            <w:szCs w:val="24"/>
+          </w:rPr>
+          <w:t>loretaxiservices.in</w:t>
+        </w:r>
+      </w:hyperlink>
+      <w:r>
+        <w:rPr>
+          <w:rFonts w:asciiTheme="majorBidi" w:hAnsiTheme="majorBidi" w:cstheme="majorBidi"/>
+          <w:sz w:val="24"/>
+          <w:szCs w:val="24"/>
+        </w:rPr>
+        <w:t xml:space="preserve"> </w:t>
+      </w:r>
+    </w:p>
+    <w:p>
+      <w:pPr>
+        <w:rPr>
+          <w:rFonts w:asciiTheme="majorBidi" w:hAnsiTheme="majorBidi" w:cstheme="majorBidi"/>
+          <w:sz w:val="24"/>
+          <w:szCs w:val="24"/>
+        </w:rPr>
+      </w:pPr>
+    </w:p>
+    <w:p>
+      <w:pPr>
         <w:jc w:val="center"/>
         <w:rPr>
           <w:rFonts w:asciiTheme="majorBidi" w:hAnsiTheme="majorBidi" w:cstheme="majorBidi"/>
@@ -1031,7 +1177,6 @@
           <w:sz w:val="32"/>
           <w:szCs w:val="32"/>
         </w:rPr>
-        <w:lastRenderedPageBreak/>
         <w:t>Projects:</w:t>
       </w:r>
     </w:p>
@@ -1099,7 +1244,7 @@
         </w:rPr>
         <w:t xml:space="preserve">GitHub: </w:t>
       </w:r>
-      <w:hyperlink r:id="rId13" w:history="1">
+      <w:hyperlink r:id="rId14" w:history="1">
         <w:r>
           <w:rPr>
             <w:rStyle w:val="Hyperlink"/>
@@ -1119,7 +1264,7 @@
         <w:br/>
         <w:t xml:space="preserve">Live URL: </w:t>
       </w:r>
-      <w:hyperlink r:id="rId14" w:history="1">
+      <w:hyperlink r:id="rId15" w:history="1">
         <w:r>
           <w:rPr>
             <w:rStyle w:val="Hyperlink"/>
@@ -1204,7 +1349,7 @@
         </w:rPr>
         <w:t xml:space="preserve">GitHub: </w:t>
       </w:r>
-      <w:hyperlink r:id="rId15" w:history="1">
+      <w:hyperlink r:id="rId16" w:history="1">
         <w:r>
           <w:rPr>
             <w:rStyle w:val="Hyperlink"/>
@@ -1242,7 +1387,7 @@
         <w:br/>
         <w:t xml:space="preserve">Live URL: </w:t>
       </w:r>
-      <w:hyperlink r:id="rId16" w:tgtFrame="_new" w:history="1">
+      <w:hyperlink r:id="rId17" w:tgtFrame="_new" w:history="1">
         <w:r>
           <w:rPr>
             <w:rStyle w:val="Hyperlink"/>
@@ -1358,7 +1503,7 @@
         <w:br/>
         <w:t xml:space="preserve">GitHub: </w:t>
       </w:r>
-      <w:hyperlink r:id="rId17" w:tgtFrame="_new" w:history="1">
+      <w:hyperlink r:id="rId18" w:tgtFrame="_new" w:history="1">
         <w:r>
           <w:rPr>
             <w:rStyle w:val="Hyperlink"/>
@@ -1444,7 +1589,7 @@
         <w:br/>
         <w:t xml:space="preserve">Live URL: </w:t>
       </w:r>
-      <w:hyperlink r:id="rId18" w:tgtFrame="_new" w:history="1">
+      <w:hyperlink r:id="rId19" w:tgtFrame="_new" w:history="1">
         <w:r>
           <w:rPr>
             <w:rStyle w:val="Hyperlink"/>
@@ -1464,7 +1609,7 @@
         <w:br/>
         <w:t xml:space="preserve">GitHub: </w:t>
       </w:r>
-      <w:hyperlink r:id="rId19" w:tgtFrame="_new" w:history="1">
+      <w:hyperlink r:id="rId20" w:tgtFrame="_new" w:history="1">
         <w:r>
           <w:rPr>
             <w:rStyle w:val="Hyperlink"/>
@@ -1499,6 +1644,7 @@
           <w:sz w:val="24"/>
           <w:szCs w:val="24"/>
         </w:rPr>
+        <w:lastRenderedPageBreak/>
         <w:t>5.</w:t>
       </w:r>
       <w:r>
@@ -1560,7 +1706,7 @@
         <w:br/>
         <w:t xml:space="preserve">GitHub: </w:t>
       </w:r>
-      <w:hyperlink r:id="rId20" w:tgtFrame="_new" w:history="1">
+      <w:hyperlink r:id="rId21" w:tgtFrame="_new" w:history="1">
         <w:r>
           <w:rPr>
             <w:rStyle w:val="Hyperlink"/>
@@ -1620,16 +1766,7 @@
           <w:szCs w:val="24"/>
         </w:rPr>
         <w:br/>
-        <w:t xml:space="preserve">Official repository for AJIDS Symphoria-2025, the intercollegiate cultural fest hosted by A.J. Institute of Dental Sciences. This repo includes event schedules, media assets, coordinator </w:t>
-      </w:r>
-      <w:r>
-        <w:rPr>
-          <w:rFonts w:asciiTheme="majorBidi" w:hAnsiTheme="majorBidi" w:cstheme="majorBidi"/>
-          <w:sz w:val="24"/>
-          <w:szCs w:val="24"/>
-        </w:rPr>
-        <w:lastRenderedPageBreak/>
-        <w:t>contacts, and documentation for planning, execution, and promotion. A hub for collaboration among organizers, volunteers, and participants. Your Stage, Your Story!</w:t>
+        <w:t>Official repository for AJIDS Symphoria-2025, the intercollegiate cultural fest hosted by A.J. Institute of Dental Sciences. This repo includes event schedules, media assets, coordinator contacts, and documentation for planning, execution, and promotion. A hub for collaboration among organizers, volunteers, and participants. Your Stage, Your Story!</w:t>
       </w:r>
       <w:r>
         <w:rPr>
@@ -1665,7 +1802,7 @@
         <w:br/>
         <w:t xml:space="preserve">Live URL: </w:t>
       </w:r>
-      <w:hyperlink r:id="rId21" w:tgtFrame="_new" w:history="1">
+      <w:hyperlink r:id="rId22" w:tgtFrame="_new" w:history="1">
         <w:r>
           <w:rPr>
             <w:rStyle w:val="Hyperlink"/>
@@ -1685,7 +1822,7 @@
         <w:br/>
         <w:t xml:space="preserve">GitHub: </w:t>
       </w:r>
-      <w:hyperlink r:id="rId22" w:tgtFrame="_new" w:history="1">
+      <w:hyperlink r:id="rId23" w:tgtFrame="_new" w:history="1">
         <w:r>
           <w:rPr>
             <w:rStyle w:val="Hyperlink"/>
@@ -1766,7 +1903,7 @@
         <w:br/>
         <w:t xml:space="preserve">Live URL: </w:t>
       </w:r>
-      <w:hyperlink r:id="rId23" w:tgtFrame="_new" w:history="1">
+      <w:hyperlink r:id="rId24" w:tgtFrame="_new" w:history="1">
         <w:r>
           <w:rPr>
             <w:rStyle w:val="Hyperlink"/>
@@ -1782,7 +1919,7 @@
         <w:br/>
         <w:t xml:space="preserve">GitHub: </w:t>
       </w:r>
-      <w:hyperlink r:id="rId24" w:tgtFrame="_new" w:history="1">
+      <w:hyperlink r:id="rId25" w:tgtFrame="_new" w:history="1">
         <w:r>
           <w:rPr>
             <w:rStyle w:val="Hyperlink"/>
@@ -1887,7 +2024,7 @@
         <w:br/>
         <w:t xml:space="preserve">Live URL: </w:t>
       </w:r>
-      <w:hyperlink r:id="rId25" w:tgtFrame="_new" w:history="1">
+      <w:hyperlink r:id="rId26" w:tgtFrame="_new" w:history="1">
         <w:r>
           <w:rPr>
             <w:rStyle w:val="Hyperlink"/>
@@ -1903,7 +2040,7 @@
         <w:br/>
         <w:t xml:space="preserve">GitHub: </w:t>
       </w:r>
-      <w:hyperlink r:id="rId26" w:history="1">
+      <w:hyperlink r:id="rId27" w:history="1">
         <w:r>
           <w:rPr>
             <w:rStyle w:val="Hyperlink"/>
@@ -2003,7 +2140,7 @@
         <w:br/>
         <w:t xml:space="preserve">Live URL: </w:t>
       </w:r>
-      <w:hyperlink r:id="rId27" w:tgtFrame="_new" w:history="1">
+      <w:hyperlink r:id="rId28" w:tgtFrame="_new" w:history="1">
         <w:r>
           <w:rPr>
             <w:rStyle w:val="Hyperlink"/>
@@ -2099,7 +2236,7 @@
         <w:br/>
         <w:t xml:space="preserve">GitHub: </w:t>
       </w:r>
-      <w:hyperlink r:id="rId28" w:tgtFrame="_new" w:history="1">
+      <w:hyperlink r:id="rId29" w:tgtFrame="_new" w:history="1">
         <w:r>
           <w:rPr>
             <w:rStyle w:val="Hyperlink"/>
@@ -2134,6 +2271,7 @@
           <w:sz w:val="24"/>
           <w:szCs w:val="24"/>
         </w:rPr>
+        <w:lastRenderedPageBreak/>
         <w:t xml:space="preserve">11. </w:t>
       </w:r>
       <w:r>
@@ -2211,7 +2349,7 @@
         <w:br/>
         <w:t xml:space="preserve">GitHub: </w:t>
       </w:r>
-      <w:hyperlink r:id="rId29" w:history="1">
+      <w:hyperlink r:id="rId30" w:history="1">
         <w:r>
           <w:rPr>
             <w:rStyle w:val="Hyperlink"/>
@@ -2246,7 +2384,6 @@
           <w:sz w:val="24"/>
           <w:szCs w:val="24"/>
         </w:rPr>
-        <w:lastRenderedPageBreak/>
         <w:t xml:space="preserve">12. </w:t>
       </w:r>
       <w:proofErr w:type="spellStart"/>
@@ -2286,7 +2423,7 @@
         <w:br/>
         <w:t xml:space="preserve">Live URL: </w:t>
       </w:r>
-      <w:hyperlink r:id="rId30" w:tgtFrame="_new" w:history="1">
+      <w:hyperlink r:id="rId31" w:tgtFrame="_new" w:history="1">
         <w:r>
           <w:rPr>
             <w:rStyle w:val="Hyperlink"/>
@@ -2306,7 +2443,7 @@
         <w:br/>
         <w:t xml:space="preserve">GitHub: </w:t>
       </w:r>
-      <w:hyperlink r:id="rId31" w:tgtFrame="_new" w:history="1">
+      <w:hyperlink r:id="rId32" w:tgtFrame="_new" w:history="1">
         <w:r>
           <w:rPr>
             <w:rStyle w:val="Hyperlink"/>
@@ -2383,7 +2520,7 @@
         <w:br/>
         <w:t xml:space="preserve">Live URL: </w:t>
       </w:r>
-      <w:hyperlink r:id="rId32" w:tgtFrame="_new" w:history="1">
+      <w:hyperlink r:id="rId33" w:tgtFrame="_new" w:history="1">
         <w:r>
           <w:rPr>
             <w:rStyle w:val="Hyperlink"/>
@@ -2403,7 +2540,7 @@
         <w:br/>
         <w:t xml:space="preserve">GitHub: </w:t>
       </w:r>
-      <w:hyperlink r:id="rId33" w:tgtFrame="_new" w:history="1">
+      <w:hyperlink r:id="rId34" w:tgtFrame="_new" w:history="1">
         <w:r>
           <w:rPr>
             <w:rStyle w:val="Hyperlink"/>
@@ -2451,7 +2588,7 @@
         <w:br/>
         <w:t xml:space="preserve">Live URL: </w:t>
       </w:r>
-      <w:hyperlink r:id="rId34" w:tgtFrame="_new" w:history="1">
+      <w:hyperlink r:id="rId35" w:tgtFrame="_new" w:history="1">
         <w:r>
           <w:rPr>
             <w:rStyle w:val="Hyperlink"/>
@@ -2463,7 +2600,7 @@
         <w:br/>
         <w:t xml:space="preserve">GitHub: </w:t>
       </w:r>
-      <w:hyperlink r:id="rId35" w:tgtFrame="_new" w:history="1">
+      <w:hyperlink r:id="rId36" w:tgtFrame="_new" w:history="1">
         <w:r>
           <w:rPr>
             <w:rStyle w:val="Hyperlink"/>
@@ -2552,7 +2689,7 @@
         <w:br/>
         <w:t xml:space="preserve">Live URL: </w:t>
       </w:r>
-      <w:hyperlink r:id="rId36" w:tgtFrame="_new" w:history="1">
+      <w:hyperlink r:id="rId37" w:tgtFrame="_new" w:history="1">
         <w:r>
           <w:rPr>
             <w:rStyle w:val="Hyperlink"/>
@@ -2572,7 +2709,7 @@
         <w:br/>
         <w:t xml:space="preserve">GitHub: </w:t>
       </w:r>
-      <w:hyperlink r:id="rId37" w:tgtFrame="_new" w:history="1">
+      <w:hyperlink r:id="rId38" w:tgtFrame="_new" w:history="1">
         <w:r>
           <w:rPr>
             <w:rStyle w:val="Hyperlink"/>
@@ -2583,6 +2720,15 @@
           <w:t>https://github.com/gaureshpai/HallGrid</w:t>
         </w:r>
       </w:hyperlink>
+    </w:p>
+    <w:p>
+      <w:pPr>
+        <w:rPr>
+          <w:rFonts w:asciiTheme="majorBidi" w:hAnsiTheme="majorBidi" w:cstheme="majorBidi"/>
+          <w:sz w:val="24"/>
+          <w:szCs w:val="24"/>
+        </w:rPr>
+      </w:pPr>
     </w:p>
     <w:p>
       <w:pPr>
@@ -2603,6 +2749,7 @@
       </w:pPr>
       <w:proofErr w:type="spellStart"/>
       <w:r>
+        <w:lastRenderedPageBreak/>
         <w:t>cprm</w:t>
       </w:r>
       <w:proofErr w:type="spellEnd"/>
@@ -2625,7 +2772,7 @@
         <w:br/>
         <w:t xml:space="preserve">Live URL: </w:t>
       </w:r>
-      <w:hyperlink r:id="rId38" w:tgtFrame="_new" w:history="1">
+      <w:hyperlink r:id="rId39" w:tgtFrame="_new" w:history="1">
         <w:r>
           <w:rPr>
             <w:rStyle w:val="Hyperlink"/>
@@ -2637,7 +2784,7 @@
         <w:br/>
         <w:t xml:space="preserve">GitHub: </w:t>
       </w:r>
-      <w:hyperlink r:id="rId39" w:tgtFrame="_new" w:history="1">
+      <w:hyperlink r:id="rId40" w:tgtFrame="_new" w:history="1">
         <w:r>
           <w:rPr>
             <w:rStyle w:val="Hyperlink"/>
@@ -2671,7 +2818,6 @@
           <w:sz w:val="24"/>
           <w:szCs w:val="24"/>
         </w:rPr>
-        <w:lastRenderedPageBreak/>
         <w:t>inovact</w:t>
       </w:r>
       <w:proofErr w:type="spellEnd"/>
@@ -2720,7 +2866,7 @@
         <w:br/>
         <w:t xml:space="preserve">Live URL: </w:t>
       </w:r>
-      <w:hyperlink r:id="rId40" w:tgtFrame="_new" w:history="1">
+      <w:hyperlink r:id="rId41" w:tgtFrame="_new" w:history="1">
         <w:r>
           <w:rPr>
             <w:rStyle w:val="Hyperlink"/>
@@ -2772,13 +2918,6 @@
       </w:r>
     </w:p>
     <w:p>
-      <w:pPr>
-        <w:rPr>
-          <w:rFonts w:asciiTheme="majorBidi" w:hAnsiTheme="majorBidi" w:cstheme="majorBidi"/>
-          <w:sz w:val="24"/>
-          <w:szCs w:val="24"/>
-        </w:rPr>
-      </w:pPr>
       <w:r>
         <w:rPr>
           <w:rFonts w:asciiTheme="majorBidi" w:hAnsiTheme="majorBidi" w:cstheme="majorBidi"/>
@@ -2813,7 +2952,7 @@
         <w:br/>
         <w:t xml:space="preserve">Live URL: </w:t>
       </w:r>
-      <w:hyperlink r:id="rId41" w:tgtFrame="_new" w:history="1">
+      <w:hyperlink r:id="rId42" w:tgtFrame="_new" w:history="1">
         <w:r>
           <w:rPr>
             <w:rStyle w:val="Hyperlink"/>
@@ -2833,7 +2972,7 @@
         <w:br/>
         <w:t xml:space="preserve">GitHub: </w:t>
       </w:r>
-      <w:hyperlink r:id="rId42" w:history="1">
+      <w:hyperlink r:id="rId43" w:history="1">
         <w:r>
           <w:rPr>
             <w:rStyle w:val="Hyperlink"/>
@@ -2845,77 +2984,82 @@
         </w:r>
       </w:hyperlink>
     </w:p>
-    <w:p>
-      <w:pPr>
-        <w:rPr>
-          <w:rFonts w:asciiTheme="majorBidi" w:hAnsiTheme="majorBidi" w:cstheme="majorBidi"/>
-          <w:sz w:val="24"/>
-          <w:szCs w:val="24"/>
-        </w:rPr>
-      </w:pPr>
-    </w:p>
-    <w:p>
-      <w:pPr>
-        <w:jc w:val="center"/>
-        <w:rPr>
-          <w:rFonts w:asciiTheme="majorBidi" w:hAnsiTheme="majorBidi" w:cstheme="majorBidi"/>
-          <w:sz w:val="32"/>
-          <w:szCs w:val="32"/>
-        </w:rPr>
-      </w:pPr>
-      <w:r>
-        <w:rPr>
-          <w:rFonts w:asciiTheme="majorBidi" w:hAnsiTheme="majorBidi" w:cstheme="majorBidi"/>
-          <w:sz w:val="32"/>
-          <w:szCs w:val="32"/>
-        </w:rPr>
-        <w:t>NPM Packages:</w:t>
-      </w:r>
-    </w:p>
-    <w:p>
-      <w:pPr>
-        <w:rPr>
-          <w:rFonts w:asciiTheme="majorBidi" w:hAnsiTheme="majorBidi" w:cstheme="majorBidi"/>
-          <w:sz w:val="24"/>
-          <w:szCs w:val="24"/>
-        </w:rPr>
-      </w:pPr>
-      <w:r>
-        <w:rPr>
-          <w:rFonts w:asciiTheme="majorBidi" w:hAnsiTheme="majorBidi" w:cstheme="majorBidi"/>
-          <w:sz w:val="24"/>
-          <w:szCs w:val="24"/>
-        </w:rPr>
-        <w:t>1. react-epic-trails-ds</w:t>
-      </w:r>
-      <w:r>
-        <w:rPr>
-          <w:rFonts w:asciiTheme="majorBidi" w:hAnsiTheme="majorBidi" w:cstheme="majorBidi"/>
-          <w:sz w:val="24"/>
-          <w:szCs w:val="24"/>
-        </w:rPr>
-        <w:br/>
-        <w:t>Epic Trails DS is a React design system built by the Flourish development team to ensure consistency, scalability, and efficiency in UI/UX development. Leveraging Storybook, this project provides a structured, component-based approach to designing reusable UI elements, making it easier to build and maintain visually cohesive and accessible web app.</w:t>
-      </w:r>
-      <w:r>
-        <w:rPr>
-          <w:rFonts w:asciiTheme="majorBidi" w:hAnsiTheme="majorBidi" w:cstheme="majorBidi"/>
-          <w:sz w:val="24"/>
-          <w:szCs w:val="24"/>
-        </w:rPr>
-        <w:br/>
-        <w:t>Team: Gauresh G Pai, Himanshu Hegde, Milan C I, Jnanesh</w:t>
-      </w:r>
-      <w:r>
-        <w:rPr>
-          <w:rFonts w:asciiTheme="majorBidi" w:hAnsiTheme="majorBidi" w:cstheme="majorBidi"/>
-          <w:sz w:val="24"/>
-          <w:szCs w:val="24"/>
-        </w:rPr>
-        <w:br/>
-        <w:t xml:space="preserve">Live URL: </w:t>
-      </w:r>
-      <w:hyperlink r:id="rId43" w:tgtFrame="_new" w:history="1">
+    <w:p/>
+    <w:p>
+      <w:pPr>
+        <w:pStyle w:val="ListParagraph"/>
+        <w:numPr>
+          <w:ilvl w:val="0"/>
+          <w:numId w:val="1"/>
+        </w:numPr>
+        <w:rPr>
+          <w:rFonts w:asciiTheme="majorBidi" w:hAnsiTheme="majorBidi" w:cstheme="majorBidi"/>
+          <w:sz w:val="24"/>
+          <w:szCs w:val="24"/>
+        </w:rPr>
+      </w:pPr>
+      <w:proofErr w:type="spellStart"/>
+      <w:r>
+        <w:rPr>
+          <w:rFonts w:asciiTheme="majorBidi" w:hAnsiTheme="majorBidi" w:cstheme="majorBidi"/>
+          <w:sz w:val="24"/>
+          <w:szCs w:val="24"/>
+        </w:rPr>
+        <w:t>Learnio</w:t>
+      </w:r>
+      <w:proofErr w:type="spellEnd"/>
+    </w:p>
+    <w:p>
+      <w:pPr>
+        <w:rPr>
+          <w:rFonts w:asciiTheme="majorBidi" w:hAnsiTheme="majorBidi" w:cstheme="majorBidi"/>
+          <w:sz w:val="24"/>
+          <w:szCs w:val="24"/>
+        </w:rPr>
+      </w:pPr>
+      <w:r>
+        <w:rPr>
+          <w:rFonts w:asciiTheme="majorBidi" w:hAnsiTheme="majorBidi" w:cstheme="majorBidi"/>
+          <w:sz w:val="24"/>
+          <w:szCs w:val="24"/>
+        </w:rPr>
+        <w:t>A web-based personalized learning platform for kids.</w:t>
+      </w:r>
+    </w:p>
+    <w:p>
+      <w:pPr>
+        <w:rPr>
+          <w:rFonts w:asciiTheme="majorBidi" w:hAnsiTheme="majorBidi" w:cstheme="majorBidi"/>
+          <w:sz w:val="24"/>
+          <w:szCs w:val="24"/>
+        </w:rPr>
+      </w:pPr>
+      <w:r>
+        <w:rPr>
+          <w:rFonts w:asciiTheme="majorBidi" w:hAnsiTheme="majorBidi" w:cstheme="majorBidi"/>
+          <w:sz w:val="24"/>
+          <w:szCs w:val="24"/>
+        </w:rPr>
+        <w:t>Team: Gauresh G Pai, Anusha Prabhu</w:t>
+      </w:r>
+    </w:p>
+    <w:p>
+      <w:pPr>
+        <w:rPr>
+          <w:rFonts w:asciiTheme="majorBidi" w:hAnsiTheme="majorBidi" w:cstheme="majorBidi"/>
+          <w:sz w:val="24"/>
+          <w:szCs w:val="24"/>
+        </w:rPr>
+      </w:pPr>
+      <w:r>
+        <w:rPr>
+          <w:rFonts w:asciiTheme="majorBidi" w:hAnsiTheme="majorBidi" w:cstheme="majorBidi"/>
+          <w:sz w:val="24"/>
+          <w:szCs w:val="24"/>
+        </w:rPr>
+        <w:t xml:space="preserve">GitHub: </w:t>
+      </w:r>
+      <w:hyperlink r:id="rId44" w:history="1">
         <w:r>
           <w:rPr>
             <w:rStyle w:val="Hyperlink"/>
@@ -2923,6 +3067,334 @@
             <w:sz w:val="24"/>
             <w:szCs w:val="24"/>
           </w:rPr>
+          <w:t>https://github.com/gaureshpai/Learnio</w:t>
+        </w:r>
+      </w:hyperlink>
+    </w:p>
+    <w:p>
+      <w:pPr>
+        <w:rPr>
+          <w:rFonts w:asciiTheme="majorBidi" w:hAnsiTheme="majorBidi" w:cstheme="majorBidi"/>
+          <w:sz w:val="24"/>
+          <w:szCs w:val="24"/>
+        </w:rPr>
+      </w:pPr>
+    </w:p>
+    <w:p>
+      <w:pPr>
+        <w:pStyle w:val="ListParagraph"/>
+        <w:numPr>
+          <w:ilvl w:val="0"/>
+          <w:numId w:val="1"/>
+        </w:numPr>
+        <w:rPr>
+          <w:rFonts w:asciiTheme="majorBidi" w:hAnsiTheme="majorBidi" w:cstheme="majorBidi"/>
+          <w:sz w:val="24"/>
+          <w:szCs w:val="24"/>
+        </w:rPr>
+      </w:pPr>
+      <w:proofErr w:type="spellStart"/>
+      <w:r>
+        <w:rPr>
+          <w:rFonts w:asciiTheme="majorBidi" w:hAnsiTheme="majorBidi" w:cstheme="majorBidi"/>
+          <w:sz w:val="24"/>
+          <w:szCs w:val="24"/>
+        </w:rPr>
+        <w:t>Easpataal</w:t>
+      </w:r>
+      <w:proofErr w:type="spellEnd"/>
+    </w:p>
+    <w:p>
+      <w:pPr>
+        <w:rPr>
+          <w:rFonts w:asciiTheme="majorBidi" w:hAnsiTheme="majorBidi" w:cstheme="majorBidi"/>
+          <w:sz w:val="24"/>
+          <w:szCs w:val="24"/>
+        </w:rPr>
+      </w:pPr>
+      <w:r>
+        <w:rPr>
+          <w:rFonts w:asciiTheme="majorBidi" w:hAnsiTheme="majorBidi" w:cstheme="majorBidi"/>
+          <w:sz w:val="24"/>
+          <w:szCs w:val="24"/>
+        </w:rPr>
+        <w:t>A full-stack web/mobile application designed to eliminate long waiting times and enhance efficiency in hospital environments, specifically addressing the challenges of overcrowded queues common in many Indian hospitals.</w:t>
+      </w:r>
+    </w:p>
+    <w:p>
+      <w:pPr>
+        <w:rPr>
+          <w:rFonts w:asciiTheme="majorBidi" w:hAnsiTheme="majorBidi" w:cstheme="majorBidi"/>
+          <w:sz w:val="24"/>
+          <w:szCs w:val="24"/>
+        </w:rPr>
+      </w:pPr>
+      <w:r>
+        <w:rPr>
+          <w:rFonts w:asciiTheme="majorBidi" w:hAnsiTheme="majorBidi" w:cstheme="majorBidi"/>
+          <w:sz w:val="24"/>
+          <w:szCs w:val="24"/>
+        </w:rPr>
+        <w:t>Team: Gauresh G Pai, Jnanesh, Himanshu Hegde, Milan C I</w:t>
+      </w:r>
+    </w:p>
+    <w:p>
+      <w:pPr>
+        <w:rPr>
+          <w:rFonts w:asciiTheme="majorBidi" w:hAnsiTheme="majorBidi" w:cstheme="majorBidi"/>
+          <w:sz w:val="24"/>
+          <w:szCs w:val="24"/>
+        </w:rPr>
+      </w:pPr>
+      <w:r>
+        <w:rPr>
+          <w:rFonts w:asciiTheme="majorBidi" w:hAnsiTheme="majorBidi" w:cstheme="majorBidi"/>
+          <w:sz w:val="24"/>
+          <w:szCs w:val="24"/>
+        </w:rPr>
+        <w:t xml:space="preserve">GitHub: </w:t>
+      </w:r>
+      <w:hyperlink r:id="rId45" w:history="1">
+        <w:r>
+          <w:rPr>
+            <w:rStyle w:val="Hyperlink"/>
+            <w:rFonts w:asciiTheme="majorBidi" w:hAnsiTheme="majorBidi" w:cstheme="majorBidi"/>
+            <w:sz w:val="24"/>
+            <w:szCs w:val="24"/>
+          </w:rPr>
+          <w:t>https://github.com/gaureshpai/easpataal</w:t>
+        </w:r>
+      </w:hyperlink>
+    </w:p>
+    <w:p>
+      <w:pPr>
+        <w:rPr>
+          <w:rFonts w:asciiTheme="majorBidi" w:hAnsiTheme="majorBidi" w:cstheme="majorBidi"/>
+          <w:sz w:val="24"/>
+          <w:szCs w:val="24"/>
+        </w:rPr>
+      </w:pPr>
+      <w:r>
+        <w:rPr>
+          <w:rFonts w:asciiTheme="majorBidi" w:hAnsiTheme="majorBidi" w:cstheme="majorBidi"/>
+          <w:sz w:val="24"/>
+          <w:szCs w:val="24"/>
+        </w:rPr>
+        <w:t xml:space="preserve">Live URL: </w:t>
+      </w:r>
+      <w:hyperlink r:id="rId46" w:history="1">
+        <w:r>
+          <w:rPr>
+            <w:rStyle w:val="Hyperlink"/>
+            <w:rFonts w:asciiTheme="majorBidi" w:hAnsiTheme="majorBidi" w:cstheme="majorBidi"/>
+            <w:sz w:val="24"/>
+            <w:szCs w:val="24"/>
+          </w:rPr>
+          <w:t>https://easpataal-employee.vercel.app/</w:t>
+        </w:r>
+      </w:hyperlink>
+    </w:p>
+    <w:p>
+      <w:pPr>
+        <w:rPr>
+          <w:rFonts w:asciiTheme="majorBidi" w:hAnsiTheme="majorBidi" w:cstheme="majorBidi"/>
+          <w:sz w:val="24"/>
+          <w:szCs w:val="24"/>
+        </w:rPr>
+      </w:pPr>
+    </w:p>
+    <w:p>
+      <w:pPr>
+        <w:rPr>
+          <w:rFonts w:asciiTheme="majorBidi" w:hAnsiTheme="majorBidi" w:cstheme="majorBidi"/>
+          <w:sz w:val="24"/>
+          <w:szCs w:val="24"/>
+        </w:rPr>
+      </w:pPr>
+    </w:p>
+    <w:p>
+      <w:pPr>
+        <w:rPr>
+          <w:rFonts w:asciiTheme="majorBidi" w:hAnsiTheme="majorBidi" w:cstheme="majorBidi"/>
+          <w:sz w:val="24"/>
+          <w:szCs w:val="24"/>
+        </w:rPr>
+      </w:pPr>
+    </w:p>
+    <w:p>
+      <w:pPr>
+        <w:rPr>
+          <w:rFonts w:asciiTheme="majorBidi" w:hAnsiTheme="majorBidi" w:cstheme="majorBidi"/>
+          <w:sz w:val="24"/>
+          <w:szCs w:val="24"/>
+        </w:rPr>
+      </w:pPr>
+    </w:p>
+    <w:p>
+      <w:pPr>
+        <w:pStyle w:val="ListParagraph"/>
+        <w:numPr>
+          <w:ilvl w:val="0"/>
+          <w:numId w:val="1"/>
+        </w:numPr>
+        <w:rPr>
+          <w:rFonts w:asciiTheme="majorBidi" w:hAnsiTheme="majorBidi" w:cstheme="majorBidi"/>
+          <w:sz w:val="24"/>
+          <w:szCs w:val="24"/>
+        </w:rPr>
+      </w:pPr>
+      <w:proofErr w:type="spellStart"/>
+      <w:r>
+        <w:rPr>
+          <w:rFonts w:asciiTheme="majorBidi" w:hAnsiTheme="majorBidi" w:cstheme="majorBidi"/>
+          <w:sz w:val="24"/>
+          <w:szCs w:val="24"/>
+        </w:rPr>
+        <w:lastRenderedPageBreak/>
+        <w:t>AssetChain</w:t>
+      </w:r>
+      <w:proofErr w:type="spellEnd"/>
+    </w:p>
+    <w:p>
+      <w:pPr>
+        <w:rPr>
+          <w:rFonts w:asciiTheme="majorBidi" w:hAnsiTheme="majorBidi" w:cstheme="majorBidi"/>
+          <w:sz w:val="24"/>
+          <w:szCs w:val="24"/>
+        </w:rPr>
+      </w:pPr>
+      <w:r>
+        <w:rPr>
+          <w:rFonts w:asciiTheme="majorBidi" w:hAnsiTheme="majorBidi" w:cstheme="majorBidi"/>
+          <w:sz w:val="24"/>
+          <w:szCs w:val="24"/>
+        </w:rPr>
+        <w:t>This is a full-stack application that allows users to buy and sell fractionalized NFTs representing real estate properties. The project consists of a Next.js frontend and a Hardhat development environment for the Ethereum smart contracts.</w:t>
+      </w:r>
+    </w:p>
+    <w:p>
+      <w:pPr>
+        <w:rPr>
+          <w:rFonts w:asciiTheme="majorBidi" w:hAnsiTheme="majorBidi" w:cstheme="majorBidi"/>
+          <w:sz w:val="24"/>
+          <w:szCs w:val="24"/>
+        </w:rPr>
+      </w:pPr>
+      <w:r>
+        <w:rPr>
+          <w:rFonts w:asciiTheme="majorBidi" w:hAnsiTheme="majorBidi" w:cstheme="majorBidi"/>
+          <w:sz w:val="24"/>
+          <w:szCs w:val="24"/>
+        </w:rPr>
+        <w:t>Team: Gauresh G Pai, Jnanesh, Himanshu Hegde, Milan C I</w:t>
+      </w:r>
+    </w:p>
+    <w:p>
+      <w:pPr>
+        <w:rPr>
+          <w:rFonts w:asciiTheme="majorBidi" w:hAnsiTheme="majorBidi" w:cstheme="majorBidi"/>
+          <w:sz w:val="24"/>
+          <w:szCs w:val="24"/>
+        </w:rPr>
+      </w:pPr>
+      <w:r>
+        <w:rPr>
+          <w:rFonts w:asciiTheme="majorBidi" w:hAnsiTheme="majorBidi" w:cstheme="majorBidi"/>
+          <w:sz w:val="24"/>
+          <w:szCs w:val="24"/>
+        </w:rPr>
+        <w:t xml:space="preserve">GitHub: </w:t>
+      </w:r>
+      <w:hyperlink r:id="rId47" w:history="1">
+        <w:r>
+          <w:rPr>
+            <w:rStyle w:val="Hyperlink"/>
+            <w:rFonts w:asciiTheme="majorBidi" w:hAnsiTheme="majorBidi" w:cstheme="majorBidi"/>
+            <w:sz w:val="24"/>
+            <w:szCs w:val="24"/>
+          </w:rPr>
+          <w:t>https://github.com/gaureshpai/AssetChain</w:t>
+        </w:r>
+      </w:hyperlink>
+    </w:p>
+    <w:p>
+      <w:pPr>
+        <w:rPr>
+          <w:rFonts w:asciiTheme="majorBidi" w:hAnsiTheme="majorBidi" w:cstheme="majorBidi"/>
+          <w:sz w:val="24"/>
+          <w:szCs w:val="24"/>
+        </w:rPr>
+      </w:pPr>
+    </w:p>
+    <w:p>
+      <w:pPr>
+        <w:jc w:val="center"/>
+        <w:rPr>
+          <w:rFonts w:asciiTheme="majorBidi" w:hAnsiTheme="majorBidi" w:cstheme="majorBidi"/>
+          <w:sz w:val="32"/>
+          <w:szCs w:val="32"/>
+        </w:rPr>
+      </w:pPr>
+      <w:r>
+        <w:rPr>
+          <w:rFonts w:asciiTheme="majorBidi" w:hAnsiTheme="majorBidi" w:cstheme="majorBidi"/>
+          <w:sz w:val="32"/>
+          <w:szCs w:val="32"/>
+        </w:rPr>
+        <w:t>NPM Packages:</w:t>
+      </w:r>
+    </w:p>
+    <w:p>
+      <w:pPr>
+        <w:rPr>
+          <w:rFonts w:asciiTheme="majorBidi" w:hAnsiTheme="majorBidi" w:cstheme="majorBidi"/>
+          <w:sz w:val="24"/>
+          <w:szCs w:val="24"/>
+        </w:rPr>
+      </w:pPr>
+      <w:r>
+        <w:rPr>
+          <w:rFonts w:asciiTheme="majorBidi" w:hAnsiTheme="majorBidi" w:cstheme="majorBidi"/>
+          <w:sz w:val="24"/>
+          <w:szCs w:val="24"/>
+        </w:rPr>
+        <w:t>1. react-epic-trails-ds</w:t>
+      </w:r>
+      <w:r>
+        <w:rPr>
+          <w:rFonts w:asciiTheme="majorBidi" w:hAnsiTheme="majorBidi" w:cstheme="majorBidi"/>
+          <w:sz w:val="24"/>
+          <w:szCs w:val="24"/>
+        </w:rPr>
+        <w:br/>
+        <w:t>Epic Trails DS is a React design system built by the Flourish development team to ensure consistency, scalability, and efficiency in UI/UX development. Leveraging Storybook, this project provides a structured, component-based approach to designing reusable UI elements, making it easier to build and maintain visually cohesive and accessible web app.</w:t>
+      </w:r>
+      <w:r>
+        <w:rPr>
+          <w:rFonts w:asciiTheme="majorBidi" w:hAnsiTheme="majorBidi" w:cstheme="majorBidi"/>
+          <w:sz w:val="24"/>
+          <w:szCs w:val="24"/>
+        </w:rPr>
+        <w:br/>
+        <w:t>Team: Gauresh G Pai, Himanshu Hegde, Milan C I, Jnanesh</w:t>
+      </w:r>
+      <w:r>
+        <w:rPr>
+          <w:rFonts w:asciiTheme="majorBidi" w:hAnsiTheme="majorBidi" w:cstheme="majorBidi"/>
+          <w:sz w:val="24"/>
+          <w:szCs w:val="24"/>
+        </w:rPr>
+        <w:br/>
+        <w:t xml:space="preserve">Live URL: </w:t>
+      </w:r>
+      <w:hyperlink r:id="rId48" w:tgtFrame="_new" w:history="1">
+        <w:r>
+          <w:rPr>
+            <w:rStyle w:val="Hyperlink"/>
+            <w:rFonts w:asciiTheme="majorBidi" w:hAnsiTheme="majorBidi" w:cstheme="majorBidi"/>
+            <w:sz w:val="24"/>
+            <w:szCs w:val="24"/>
+          </w:rPr>
           <w:t>https://react-epic-trails-ds.vercel.app</w:t>
         </w:r>
       </w:hyperlink>
@@ -2935,7 +3407,7 @@
         <w:br/>
         <w:t xml:space="preserve">GitHub: </w:t>
       </w:r>
-      <w:hyperlink r:id="rId44" w:history="1">
+      <w:hyperlink r:id="rId49" w:history="1">
         <w:r>
           <w:rPr>
             <w:rStyle w:val="Hyperlink"/>
@@ -3030,7 +3502,7 @@
         <w:br/>
         <w:t xml:space="preserve">Live URL: </w:t>
       </w:r>
-      <w:hyperlink r:id="rId45" w:tgtFrame="_new" w:history="1">
+      <w:hyperlink r:id="rId50" w:tgtFrame="_new" w:history="1">
         <w:r>
           <w:rPr>
             <w:rStyle w:val="Hyperlink"/>
@@ -3050,7 +3522,7 @@
         <w:br/>
         <w:t xml:space="preserve">GitHub: </w:t>
       </w:r>
-      <w:hyperlink r:id="rId46" w:tgtFrame="_new" w:history="1">
+      <w:hyperlink r:id="rId51" w:tgtFrame="_new" w:history="1">
         <w:r>
           <w:rPr>
             <w:rStyle w:val="Hyperlink"/>
@@ -3120,7 +3592,7 @@
         <w:br/>
         <w:t xml:space="preserve">Live URL: </w:t>
       </w:r>
-      <w:hyperlink r:id="rId47" w:tgtFrame="_new" w:history="1">
+      <w:hyperlink r:id="rId52" w:tgtFrame="_new" w:history="1">
         <w:r>
           <w:rPr>
             <w:rStyle w:val="Hyperlink"/>
@@ -3140,7 +3612,7 @@
         <w:br/>
         <w:t xml:space="preserve">GitHub: </w:t>
       </w:r>
-      <w:hyperlink r:id="rId48" w:tgtFrame="_new" w:history="1">
+      <w:hyperlink r:id="rId53" w:tgtFrame="_new" w:history="1">
         <w:r>
           <w:rPr>
             <w:rStyle w:val="Hyperlink"/>
@@ -3152,6 +3624,9 @@
         </w:r>
       </w:hyperlink>
     </w:p>
+    <w:p/>
+    <w:p/>
+    <w:p/>
     <w:p/>
     <w:p/>
     <w:p>
@@ -3271,7 +3746,7 @@
         <w:br/>
         <w:t xml:space="preserve">Live URL: </w:t>
       </w:r>
-      <w:hyperlink r:id="rId49" w:tgtFrame="_new" w:history="1">
+      <w:hyperlink r:id="rId54" w:tgtFrame="_new" w:history="1">
         <w:r>
           <w:rPr>
             <w:rStyle w:val="Hyperlink"/>
@@ -3291,7 +3766,7 @@
         <w:br/>
         <w:t xml:space="preserve">GitHub: </w:t>
       </w:r>
-      <w:hyperlink r:id="rId50" w:tgtFrame="_new" w:history="1">
+      <w:hyperlink r:id="rId55" w:tgtFrame="_new" w:history="1">
         <w:r>
           <w:rPr>
             <w:rStyle w:val="Hyperlink"/>
@@ -3448,7 +3923,7 @@
         </w:rPr>
         <w:t xml:space="preserve">Live URL: </w:t>
       </w:r>
-      <w:hyperlink r:id="rId51" w:history="1">
+      <w:hyperlink r:id="rId56" w:history="1">
         <w:r>
           <w:rPr>
             <w:rStyle w:val="Hyperlink"/>
@@ -3476,7 +3951,7 @@
         </w:rPr>
         <w:t xml:space="preserve">GitHub: </w:t>
       </w:r>
-      <w:hyperlink r:id="rId52" w:history="1">
+      <w:hyperlink r:id="rId57" w:history="1">
         <w:r>
           <w:rPr>
             <w:rStyle w:val="Hyperlink"/>
@@ -4188,6 +4663,7 @@
   <w:style w:type="paragraph" w:default="1" w:styleId="Normal">
     <w:name w:val="Normal"/>
     <w:qFormat/>
+    <w:rsid w:val="00F600DD"/>
   </w:style>
   <w:style w:type="paragraph" w:styleId="Heading1">
     <w:name w:val="heading 1"/>

</xml_diff>